<commit_message>
PMR02400, PMR00600 fix detail sum
</commit_message>
<xml_diff>
--- a/BS Program/SPEC/PMR02400/PMR02400 Penalty.docx
+++ b/BS Program/SPEC/PMR02400/PMR02400 Penalty.docx
@@ -5480,10 +5480,12 @@
           <w:color w:val="1F497D" w:themeColor="text2"/>
         </w:rPr>
       </w:pPr>
+      <w:bookmarkStart w:id="1" w:name="_GoBack"/>
       <w:r>
         <w:rPr>
           <w:noProof/>
           <w:color w:val="1F497D" w:themeColor="text2"/>
+          <w:vertAlign w:val="subscript"/>
         </w:rPr>
         <w:drawing>
           <wp:inline distT="0" distB="0" distL="0" distR="0" wp14:anchorId="09F2E7DB" wp14:editId="5CC03803">
@@ -5534,6 +5536,7 @@
           </wp:inline>
         </w:drawing>
       </w:r>
+      <w:bookmarkEnd w:id="1"/>
     </w:p>
     <w:p>
       <w:pPr>
@@ -5606,7 +5609,7 @@
                 <w:sz w:val="16"/>
               </w:rPr>
             </w:pPr>
-            <w:bookmarkStart w:id="1" w:name="_Hlk152942496"/>
+            <w:bookmarkStart w:id="2" w:name="_Hlk152942496"/>
             <w:r>
               <w:rPr>
                 <w:b/>
@@ -6999,7 +7002,7 @@
           </w:p>
         </w:tc>
       </w:tr>
-      <w:bookmarkEnd w:id="1"/>
+      <w:bookmarkEnd w:id="2"/>
     </w:tbl>
     <w:p>
       <w:pPr>
@@ -9032,8 +9035,6 @@
                 <w:sz w:val="14"/>
               </w:rPr>
             </w:pPr>
-            <w:bookmarkStart w:id="2" w:name="_GoBack"/>
-            <w:bookmarkEnd w:id="2"/>
             <w:r>
               <w:rPr>
                 <w:rFonts w:ascii="Courier New" w:eastAsia="Calibri" w:hAnsi="Courier New" w:cs="Courier New"/>
@@ -13222,6 +13223,7 @@
         <w:pStyle w:val="Heading1"/>
       </w:pPr>
       <w:r>
+        <w:lastRenderedPageBreak/>
         <w:t>CR LIST</w:t>
       </w:r>
     </w:p>
@@ -13736,7 +13738,7 @@
       <w:rPr>
         <w:noProof/>
       </w:rPr>
-      <w:t>Wednesday, June 19, 2024</w:t>
+      <w:t>Thursday, June 20, 2024</w:t>
     </w:r>
     <w:r>
       <w:fldChar w:fldCharType="end"/>
@@ -13771,27 +13773,14 @@
     <w:r>
       <w:t xml:space="preserve"> of </w:t>
     </w:r>
-    <w:r>
-      <w:fldChar w:fldCharType="begin"/>
-    </w:r>
-    <w:r>
-      <w:instrText xml:space="preserve"> NUMPAGES  </w:instrText>
-    </w:r>
-    <w:r>
-      <w:fldChar w:fldCharType="separate"/>
-    </w:r>
-    <w:r>
-      <w:rPr>
-        <w:noProof/>
-      </w:rPr>
-      <w:t>12</w:t>
-    </w:r>
-    <w:r>
-      <w:rPr>
-        <w:noProof/>
-      </w:rPr>
-      <w:fldChar w:fldCharType="end"/>
-    </w:r>
+    <w:fldSimple w:instr=" NUMPAGES  ">
+      <w:r>
+        <w:rPr>
+          <w:noProof/>
+        </w:rPr>
+        <w:t>12</w:t>
+      </w:r>
+    </w:fldSimple>
     <w:r>
       <w:rPr>
         <w:rFonts w:ascii="Cambria" w:hAnsi="Cambria"/>
@@ -14137,19 +14126,7 @@
             <w:rPr>
               <w:sz w:val="18"/>
             </w:rPr>
-            <w:t xml:space="preserve">To view a report of list of </w:t>
-          </w:r>
-          <w:r>
-            <w:rPr>
-              <w:sz w:val="18"/>
-            </w:rPr>
-            <w:t xml:space="preserve">outstanding </w:t>
-          </w:r>
-          <w:r>
-            <w:rPr>
-              <w:sz w:val="18"/>
-            </w:rPr>
-            <w:t>penalty amounts per-agreement</w:t>
+            <w:t>To view a report of list of outstanding penalty amounts per-agreement</w:t>
           </w:r>
         </w:p>
       </w:tc>
@@ -20499,7 +20476,7 @@
 </file>
 
 <file path=customXml/itemProps1.xml><?xml version="1.0" encoding="utf-8"?>
-<ds:datastoreItem xmlns:ds="http://schemas.openxmlformats.org/officeDocument/2006/customXml" ds:itemID="{9ED46B89-031D-4599-B04E-BB757C2C7599}">
+<ds:datastoreItem xmlns:ds="http://schemas.openxmlformats.org/officeDocument/2006/customXml" ds:itemID="{5A49A1D7-D044-44A2-9F34-6C1343328A3D}">
   <ds:schemaRefs>
     <ds:schemaRef ds:uri="http://schemas.openxmlformats.org/officeDocument/2006/bibliography"/>
   </ds:schemaRefs>

</xml_diff>